<commit_message>
7-15 s 2 h
</commit_message>
<xml_diff>
--- a/7-15/s2h.docx
+++ b/7-15/s2h.docx
@@ -253,6 +253,19 @@
                 <w14:ligatures w14:val="none"/>
               </w:rPr>
             </w:pPr>
+            <w:r>
+              <w:rPr>
+                <w:rFonts w:eastAsia="Times New Roman" w:cstheme="minorHAnsi"/>
+                <w:b/>
+                <w:bCs/>
+                <w:color w:val="000000"/>
+                <w:kern w:val="0"/>
+                <w:sz w:val="32"/>
+                <w:szCs w:val="32"/>
+                <w14:ligatures w14:val="none"/>
+              </w:rPr>
+              <w:t>Saturday, July 15, 2023</w:t>
+            </w:r>
           </w:p>
         </w:tc>
       </w:tr>
@@ -289,6 +302,19 @@
                 <w14:ligatures w14:val="none"/>
               </w:rPr>
             </w:pPr>
+            <w:r>
+              <w:rPr>
+                <w:rFonts w:eastAsia="Times New Roman" w:cstheme="minorHAnsi"/>
+                <w:b/>
+                <w:bCs/>
+                <w:color w:val="000000"/>
+                <w:kern w:val="0"/>
+                <w:sz w:val="32"/>
+                <w:szCs w:val="32"/>
+                <w14:ligatures w14:val="none"/>
+              </w:rPr>
+              <w:t>Colorado State University Canvas Stadium to Adams City HS</w:t>
+            </w:r>
           </w:p>
         </w:tc>
       </w:tr>
@@ -336,7 +362,20 @@
                 <w:szCs w:val="32"/>
                 <w14:ligatures w14:val="none"/>
               </w:rPr>
-              <w:t>XX</w:t>
+              <w:t>6</w:t>
+            </w:r>
+            <w:r>
+              <w:rPr>
+                <w:rFonts w:eastAsia="Times New Roman" w:cstheme="minorHAnsi"/>
+                <w:b/>
+                <w:bCs/>
+                <w:color w:val="000000"/>
+                <w:kern w:val="0"/>
+                <w:sz w:val="32"/>
+                <w:szCs w:val="32"/>
+                <w14:ligatures w14:val="none"/>
+              </w:rPr>
+              <w:t>2</w:t>
             </w:r>
             <w:r>
               <w:rPr>
@@ -531,6 +570,65 @@
                 <w14:ligatures w14:val="none"/>
               </w:rPr>
             </w:pPr>
+            <w:r>
+              <w:rPr>
+                <w:rFonts w:eastAsia="Times New Roman" w:cstheme="minorHAnsi"/>
+                <w:color w:val="000000"/>
+                <w:kern w:val="0"/>
+                <w:sz w:val="24"/>
+                <w:szCs w:val="24"/>
+                <w14:ligatures w14:val="none"/>
+              </w:rPr>
+              <w:t>Colorado State University Canvas Stadium</w:t>
+            </w:r>
+          </w:p>
+          <w:p>
+            <w:pPr>
+              <w:spacing w:after="0" w:line="240" w:lineRule="auto"/>
+              <w:rPr>
+                <w:rFonts w:eastAsia="Times New Roman" w:cstheme="minorHAnsi"/>
+                <w:color w:val="000000"/>
+                <w:kern w:val="0"/>
+                <w:sz w:val="24"/>
+                <w:szCs w:val="24"/>
+                <w14:ligatures w14:val="none"/>
+              </w:rPr>
+            </w:pPr>
+            <w:r>
+              <w:rPr>
+                <w:rFonts w:eastAsia="Times New Roman" w:cstheme="minorHAnsi"/>
+                <w:color w:val="000000"/>
+                <w:kern w:val="0"/>
+                <w:sz w:val="24"/>
+                <w:szCs w:val="24"/>
+                <w14:ligatures w14:val="none"/>
+              </w:rPr>
+              <w:t>751 W. Pitkin St</w:t>
+            </w:r>
+          </w:p>
+          <w:p>
+            <w:pPr>
+              <w:spacing w:after="0" w:line="240" w:lineRule="auto"/>
+              <w:rPr>
+                <w:rFonts w:eastAsia="Times New Roman" w:cstheme="minorHAnsi"/>
+                <w:color w:val="000000"/>
+                <w:kern w:val="0"/>
+                <w:sz w:val="24"/>
+                <w:szCs w:val="24"/>
+                <w14:ligatures w14:val="none"/>
+              </w:rPr>
+            </w:pPr>
+            <w:r>
+              <w:rPr>
+                <w:rFonts w:eastAsia="Times New Roman" w:cstheme="minorHAnsi"/>
+                <w:color w:val="000000"/>
+                <w:kern w:val="0"/>
+                <w:sz w:val="24"/>
+                <w:szCs w:val="24"/>
+                <w14:ligatures w14:val="none"/>
+              </w:rPr>
+              <w:t>Ft. Collins, CO 80521</w:t>
+            </w:r>
           </w:p>
         </w:tc>
         <w:tc>
@@ -558,6 +656,65 @@
                 <w14:ligatures w14:val="none"/>
               </w:rPr>
             </w:pPr>
+            <w:r>
+              <w:rPr>
+                <w:rFonts w:eastAsia="Times New Roman" w:cstheme="minorHAnsi"/>
+                <w:color w:val="000000"/>
+                <w:kern w:val="0"/>
+                <w:sz w:val="24"/>
+                <w:szCs w:val="24"/>
+                <w14:ligatures w14:val="none"/>
+              </w:rPr>
+              <w:t>Adams City HS</w:t>
+            </w:r>
+          </w:p>
+          <w:p>
+            <w:pPr>
+              <w:spacing w:after="0" w:line="240" w:lineRule="auto"/>
+              <w:rPr>
+                <w:rFonts w:eastAsia="Times New Roman" w:cstheme="minorHAnsi"/>
+                <w:color w:val="000000"/>
+                <w:kern w:val="0"/>
+                <w:sz w:val="24"/>
+                <w:szCs w:val="24"/>
+                <w14:ligatures w14:val="none"/>
+              </w:rPr>
+            </w:pPr>
+            <w:r>
+              <w:rPr>
+                <w:rFonts w:eastAsia="Times New Roman" w:cstheme="minorHAnsi"/>
+                <w:color w:val="000000"/>
+                <w:kern w:val="0"/>
+                <w:sz w:val="24"/>
+                <w:szCs w:val="24"/>
+                <w14:ligatures w14:val="none"/>
+              </w:rPr>
+              <w:t>7200 Quebec Pkwy</w:t>
+            </w:r>
+          </w:p>
+          <w:p>
+            <w:pPr>
+              <w:spacing w:after="0" w:line="240" w:lineRule="auto"/>
+              <w:rPr>
+                <w:rFonts w:eastAsia="Times New Roman" w:cstheme="minorHAnsi"/>
+                <w:color w:val="000000"/>
+                <w:kern w:val="0"/>
+                <w:sz w:val="24"/>
+                <w:szCs w:val="24"/>
+                <w14:ligatures w14:val="none"/>
+              </w:rPr>
+            </w:pPr>
+            <w:r>
+              <w:rPr>
+                <w:rFonts w:eastAsia="Times New Roman" w:cstheme="minorHAnsi"/>
+                <w:color w:val="000000"/>
+                <w:kern w:val="0"/>
+                <w:sz w:val="24"/>
+                <w:szCs w:val="24"/>
+                <w14:ligatures w14:val="none"/>
+              </w:rPr>
+              <w:t>Commerce City, CO 80022</w:t>
+            </w:r>
           </w:p>
         </w:tc>
       </w:tr>
@@ -662,188 +819,51 @@
                 <w14:ligatures w14:val="none"/>
               </w:rPr>
             </w:pPr>
-          </w:p>
-          <w:p>
-            <w:pPr>
-              <w:spacing w:after="0" w:line="240" w:lineRule="auto"/>
-              <w:rPr>
-                <w:rFonts w:eastAsia="Times New Roman" w:cstheme="minorHAnsi"/>
-                <w:color w:val="000000"/>
-                <w:kern w:val="0"/>
-                <w:sz w:val="24"/>
-                <w:szCs w:val="24"/>
-                <w14:ligatures w14:val="none"/>
-              </w:rPr>
-            </w:pPr>
-          </w:p>
-          <w:p>
-            <w:pPr>
-              <w:spacing w:after="0" w:line="240" w:lineRule="auto"/>
-              <w:rPr>
-                <w:rFonts w:eastAsia="Times New Roman" w:cstheme="minorHAnsi"/>
-                <w:color w:val="000000"/>
-                <w:kern w:val="0"/>
-                <w:sz w:val="24"/>
-                <w:szCs w:val="24"/>
-                <w14:ligatures w14:val="none"/>
-              </w:rPr>
-            </w:pPr>
-          </w:p>
-          <w:p>
-            <w:pPr>
-              <w:spacing w:after="0" w:line="240" w:lineRule="auto"/>
-              <w:rPr>
-                <w:rFonts w:eastAsia="Times New Roman" w:cstheme="minorHAnsi"/>
-                <w:color w:val="000000"/>
-                <w:kern w:val="0"/>
-                <w:sz w:val="24"/>
-                <w:szCs w:val="24"/>
-                <w14:ligatures w14:val="none"/>
-              </w:rPr>
-            </w:pPr>
-          </w:p>
-          <w:p>
-            <w:pPr>
-              <w:spacing w:after="0" w:line="240" w:lineRule="auto"/>
-              <w:rPr>
-                <w:rFonts w:eastAsia="Times New Roman" w:cstheme="minorHAnsi"/>
-                <w:color w:val="000000"/>
-                <w:kern w:val="0"/>
-                <w:sz w:val="24"/>
-                <w:szCs w:val="24"/>
-                <w14:ligatures w14:val="none"/>
-              </w:rPr>
-            </w:pPr>
-          </w:p>
-          <w:p>
-            <w:pPr>
-              <w:spacing w:after="0" w:line="240" w:lineRule="auto"/>
-              <w:rPr>
-                <w:rFonts w:eastAsia="Times New Roman" w:cstheme="minorHAnsi"/>
-                <w:color w:val="000000"/>
-                <w:kern w:val="0"/>
-                <w:sz w:val="24"/>
-                <w:szCs w:val="24"/>
-                <w14:ligatures w14:val="none"/>
-              </w:rPr>
-            </w:pPr>
-          </w:p>
-          <w:p>
-            <w:pPr>
-              <w:spacing w:after="0" w:line="240" w:lineRule="auto"/>
-              <w:rPr>
-                <w:rFonts w:eastAsia="Times New Roman" w:cstheme="minorHAnsi"/>
-                <w:color w:val="000000"/>
-                <w:kern w:val="0"/>
-                <w:sz w:val="24"/>
-                <w:szCs w:val="24"/>
-                <w14:ligatures w14:val="none"/>
-              </w:rPr>
-            </w:pPr>
-          </w:p>
-          <w:p>
-            <w:pPr>
-              <w:spacing w:after="0" w:line="240" w:lineRule="auto"/>
-              <w:rPr>
-                <w:rFonts w:eastAsia="Times New Roman" w:cstheme="minorHAnsi"/>
-                <w:color w:val="000000"/>
-                <w:kern w:val="0"/>
-                <w:sz w:val="24"/>
-                <w:szCs w:val="24"/>
-                <w14:ligatures w14:val="none"/>
-              </w:rPr>
-            </w:pPr>
-          </w:p>
-          <w:p>
-            <w:pPr>
-              <w:spacing w:after="0" w:line="240" w:lineRule="auto"/>
-              <w:rPr>
-                <w:rFonts w:eastAsia="Times New Roman" w:cstheme="minorHAnsi"/>
-                <w:color w:val="000000"/>
-                <w:kern w:val="0"/>
-                <w:sz w:val="24"/>
-                <w:szCs w:val="24"/>
-                <w14:ligatures w14:val="none"/>
-              </w:rPr>
-            </w:pPr>
-          </w:p>
-          <w:p>
-            <w:pPr>
-              <w:spacing w:after="0" w:line="240" w:lineRule="auto"/>
-              <w:rPr>
-                <w:rFonts w:eastAsia="Times New Roman" w:cstheme="minorHAnsi"/>
-                <w:color w:val="000000"/>
-                <w:kern w:val="0"/>
-                <w:sz w:val="24"/>
-                <w:szCs w:val="24"/>
-                <w14:ligatures w14:val="none"/>
-              </w:rPr>
-            </w:pPr>
-          </w:p>
-          <w:p>
-            <w:pPr>
-              <w:spacing w:after="0" w:line="240" w:lineRule="auto"/>
-              <w:rPr>
-                <w:rFonts w:eastAsia="Times New Roman" w:cstheme="minorHAnsi"/>
-                <w:color w:val="000000"/>
-                <w:kern w:val="0"/>
-                <w:sz w:val="24"/>
-                <w:szCs w:val="24"/>
-                <w14:ligatures w14:val="none"/>
-              </w:rPr>
-            </w:pPr>
-          </w:p>
-          <w:p>
-            <w:pPr>
-              <w:spacing w:after="0" w:line="240" w:lineRule="auto"/>
-              <w:rPr>
-                <w:rFonts w:eastAsia="Times New Roman" w:cstheme="minorHAnsi"/>
-                <w:color w:val="000000"/>
-                <w:kern w:val="0"/>
-                <w:sz w:val="24"/>
-                <w:szCs w:val="24"/>
-                <w14:ligatures w14:val="none"/>
-              </w:rPr>
-            </w:pPr>
-          </w:p>
-          <w:p>
-            <w:pPr>
-              <w:spacing w:after="0" w:line="240" w:lineRule="auto"/>
-              <w:rPr>
-                <w:rFonts w:eastAsia="Times New Roman" w:cstheme="minorHAnsi"/>
-                <w:color w:val="000000"/>
-                <w:kern w:val="0"/>
-                <w:sz w:val="24"/>
-                <w:szCs w:val="24"/>
-                <w14:ligatures w14:val="none"/>
-              </w:rPr>
-            </w:pPr>
-          </w:p>
-          <w:p>
-            <w:pPr>
-              <w:spacing w:after="0" w:line="240" w:lineRule="auto"/>
-              <w:rPr>
-                <w:rFonts w:eastAsia="Times New Roman" w:cstheme="minorHAnsi"/>
-                <w:color w:val="000000"/>
-                <w:kern w:val="0"/>
-                <w:sz w:val="24"/>
-                <w:szCs w:val="24"/>
-                <w14:ligatures w14:val="none"/>
-              </w:rPr>
-            </w:pPr>
-          </w:p>
-          <w:p>
-            <w:pPr>
-              <w:spacing w:after="0" w:line="240" w:lineRule="auto"/>
-              <w:rPr>
-                <w:rFonts w:eastAsia="Times New Roman" w:cstheme="minorHAnsi"/>
-                <w:color w:val="000000"/>
-                <w:kern w:val="0"/>
-                <w:sz w:val="24"/>
-                <w:szCs w:val="24"/>
-                <w14:ligatures w14:val="none"/>
-              </w:rPr>
-            </w:pPr>
+            <w:r>
+              <w:rPr>
+                <w:rFonts w:eastAsia="Times New Roman" w:cstheme="minorHAnsi"/>
+                <w:color w:val="000000"/>
+                <w:kern w:val="0"/>
+                <w:sz w:val="24"/>
+                <w:szCs w:val="24"/>
+                <w14:ligatures w14:val="none"/>
+              </w:rPr>
+              <w:drawing>
+                <wp:inline distT="0" distB="0" distL="0" distR="0" wp14:anchorId="15E0B18E" wp14:editId="05CAE9CF">
+                  <wp:extent cx="3705225" cy="3966770"/>
+                  <wp:effectExtent l="0" t="0" r="0" b="0"/>
+                  <wp:docPr id="1376713327" name="Picture 1"/>
+                  <wp:cNvGraphicFramePr>
+                    <a:graphicFrameLocks xmlns:a="http://schemas.openxmlformats.org/drawingml/2006/main" noChangeAspect="1"/>
+                  </wp:cNvGraphicFramePr>
+                  <a:graphic xmlns:a="http://schemas.openxmlformats.org/drawingml/2006/main">
+                    <a:graphicData uri="http://schemas.openxmlformats.org/drawingml/2006/picture">
+                      <pic:pic xmlns:pic="http://schemas.openxmlformats.org/drawingml/2006/picture">
+                        <pic:nvPicPr>
+                          <pic:cNvPr id="1376713327" name=""/>
+                          <pic:cNvPicPr/>
+                        </pic:nvPicPr>
+                        <pic:blipFill>
+                          <a:blip r:embed="rId6"/>
+                          <a:stretch>
+                            <a:fillRect/>
+                          </a:stretch>
+                        </pic:blipFill>
+                        <pic:spPr>
+                          <a:xfrm>
+                            <a:off x="0" y="0"/>
+                            <a:ext cx="3716038" cy="3978347"/>
+                          </a:xfrm>
+                          <a:prstGeom prst="rect">
+                            <a:avLst/>
+                          </a:prstGeom>
+                        </pic:spPr>
+                      </pic:pic>
+                    </a:graphicData>
+                  </a:graphic>
+                </wp:inline>
+              </w:drawing>
+            </w:r>
           </w:p>
           <w:p>
             <w:pPr>
@@ -896,188 +916,51 @@
                 <w14:ligatures w14:val="none"/>
               </w:rPr>
             </w:pPr>
-          </w:p>
-          <w:p>
-            <w:pPr>
-              <w:spacing w:after="0" w:line="240" w:lineRule="auto"/>
-              <w:rPr>
-                <w:rFonts w:eastAsia="Times New Roman" w:cstheme="minorHAnsi"/>
-                <w:color w:val="000000"/>
-                <w:kern w:val="0"/>
-                <w:sz w:val="24"/>
-                <w:szCs w:val="24"/>
-                <w14:ligatures w14:val="none"/>
-              </w:rPr>
-            </w:pPr>
-          </w:p>
-          <w:p>
-            <w:pPr>
-              <w:spacing w:after="0" w:line="240" w:lineRule="auto"/>
-              <w:rPr>
-                <w:rFonts w:eastAsia="Times New Roman" w:cstheme="minorHAnsi"/>
-                <w:color w:val="000000"/>
-                <w:kern w:val="0"/>
-                <w:sz w:val="24"/>
-                <w:szCs w:val="24"/>
-                <w14:ligatures w14:val="none"/>
-              </w:rPr>
-            </w:pPr>
-          </w:p>
-          <w:p>
-            <w:pPr>
-              <w:spacing w:after="0" w:line="240" w:lineRule="auto"/>
-              <w:rPr>
-                <w:rFonts w:eastAsia="Times New Roman" w:cstheme="minorHAnsi"/>
-                <w:color w:val="000000"/>
-                <w:kern w:val="0"/>
-                <w:sz w:val="24"/>
-                <w:szCs w:val="24"/>
-                <w14:ligatures w14:val="none"/>
-              </w:rPr>
-            </w:pPr>
-          </w:p>
-          <w:p>
-            <w:pPr>
-              <w:spacing w:after="0" w:line="240" w:lineRule="auto"/>
-              <w:rPr>
-                <w:rFonts w:eastAsia="Times New Roman" w:cstheme="minorHAnsi"/>
-                <w:color w:val="000000"/>
-                <w:kern w:val="0"/>
-                <w:sz w:val="24"/>
-                <w:szCs w:val="24"/>
-                <w14:ligatures w14:val="none"/>
-              </w:rPr>
-            </w:pPr>
-          </w:p>
-          <w:p>
-            <w:pPr>
-              <w:spacing w:after="0" w:line="240" w:lineRule="auto"/>
-              <w:rPr>
-                <w:rFonts w:eastAsia="Times New Roman" w:cstheme="minorHAnsi"/>
-                <w:color w:val="000000"/>
-                <w:kern w:val="0"/>
-                <w:sz w:val="24"/>
-                <w:szCs w:val="24"/>
-                <w14:ligatures w14:val="none"/>
-              </w:rPr>
-            </w:pPr>
-          </w:p>
-          <w:p>
-            <w:pPr>
-              <w:spacing w:after="0" w:line="240" w:lineRule="auto"/>
-              <w:rPr>
-                <w:rFonts w:eastAsia="Times New Roman" w:cstheme="minorHAnsi"/>
-                <w:color w:val="000000"/>
-                <w:kern w:val="0"/>
-                <w:sz w:val="24"/>
-                <w:szCs w:val="24"/>
-                <w14:ligatures w14:val="none"/>
-              </w:rPr>
-            </w:pPr>
-          </w:p>
-          <w:p>
-            <w:pPr>
-              <w:spacing w:after="0" w:line="240" w:lineRule="auto"/>
-              <w:rPr>
-                <w:rFonts w:eastAsia="Times New Roman" w:cstheme="minorHAnsi"/>
-                <w:color w:val="000000"/>
-                <w:kern w:val="0"/>
-                <w:sz w:val="24"/>
-                <w:szCs w:val="24"/>
-                <w14:ligatures w14:val="none"/>
-              </w:rPr>
-            </w:pPr>
-          </w:p>
-          <w:p>
-            <w:pPr>
-              <w:spacing w:after="0" w:line="240" w:lineRule="auto"/>
-              <w:rPr>
-                <w:rFonts w:eastAsia="Times New Roman" w:cstheme="minorHAnsi"/>
-                <w:color w:val="000000"/>
-                <w:kern w:val="0"/>
-                <w:sz w:val="24"/>
-                <w:szCs w:val="24"/>
-                <w14:ligatures w14:val="none"/>
-              </w:rPr>
-            </w:pPr>
-          </w:p>
-          <w:p>
-            <w:pPr>
-              <w:spacing w:after="0" w:line="240" w:lineRule="auto"/>
-              <w:rPr>
-                <w:rFonts w:eastAsia="Times New Roman" w:cstheme="minorHAnsi"/>
-                <w:color w:val="000000"/>
-                <w:kern w:val="0"/>
-                <w:sz w:val="24"/>
-                <w:szCs w:val="24"/>
-                <w14:ligatures w14:val="none"/>
-              </w:rPr>
-            </w:pPr>
-          </w:p>
-          <w:p>
-            <w:pPr>
-              <w:spacing w:after="0" w:line="240" w:lineRule="auto"/>
-              <w:rPr>
-                <w:rFonts w:eastAsia="Times New Roman" w:cstheme="minorHAnsi"/>
-                <w:color w:val="000000"/>
-                <w:kern w:val="0"/>
-                <w:sz w:val="24"/>
-                <w:szCs w:val="24"/>
-                <w14:ligatures w14:val="none"/>
-              </w:rPr>
-            </w:pPr>
-          </w:p>
-          <w:p>
-            <w:pPr>
-              <w:spacing w:after="0" w:line="240" w:lineRule="auto"/>
-              <w:rPr>
-                <w:rFonts w:eastAsia="Times New Roman" w:cstheme="minorHAnsi"/>
-                <w:color w:val="000000"/>
-                <w:kern w:val="0"/>
-                <w:sz w:val="24"/>
-                <w:szCs w:val="24"/>
-                <w14:ligatures w14:val="none"/>
-              </w:rPr>
-            </w:pPr>
-          </w:p>
-          <w:p>
-            <w:pPr>
-              <w:spacing w:after="0" w:line="240" w:lineRule="auto"/>
-              <w:rPr>
-                <w:rFonts w:eastAsia="Times New Roman" w:cstheme="minorHAnsi"/>
-                <w:color w:val="000000"/>
-                <w:kern w:val="0"/>
-                <w:sz w:val="24"/>
-                <w:szCs w:val="24"/>
-                <w14:ligatures w14:val="none"/>
-              </w:rPr>
-            </w:pPr>
-          </w:p>
-          <w:p>
-            <w:pPr>
-              <w:spacing w:after="0" w:line="240" w:lineRule="auto"/>
-              <w:rPr>
-                <w:rFonts w:eastAsia="Times New Roman" w:cstheme="minorHAnsi"/>
-                <w:color w:val="000000"/>
-                <w:kern w:val="0"/>
-                <w:sz w:val="24"/>
-                <w:szCs w:val="24"/>
-                <w14:ligatures w14:val="none"/>
-              </w:rPr>
-            </w:pPr>
-          </w:p>
-          <w:p>
-            <w:pPr>
-              <w:spacing w:after="0" w:line="240" w:lineRule="auto"/>
-              <w:rPr>
-                <w:rFonts w:eastAsia="Times New Roman" w:cstheme="minorHAnsi"/>
-                <w:color w:val="000000"/>
-                <w:kern w:val="0"/>
-                <w:sz w:val="24"/>
-                <w:szCs w:val="24"/>
-                <w14:ligatures w14:val="none"/>
-              </w:rPr>
-            </w:pPr>
+            <w:r>
+              <w:rPr>
+                <w:rFonts w:eastAsia="Times New Roman" w:cstheme="minorHAnsi"/>
+                <w:color w:val="000000"/>
+                <w:kern w:val="0"/>
+                <w:sz w:val="24"/>
+                <w:szCs w:val="24"/>
+                <w14:ligatures w14:val="none"/>
+              </w:rPr>
+              <w:drawing>
+                <wp:inline distT="0" distB="0" distL="0" distR="0" wp14:anchorId="42906D57" wp14:editId="1A471A8B">
+                  <wp:extent cx="3788000" cy="2828925"/>
+                  <wp:effectExtent l="0" t="0" r="3175" b="0"/>
+                  <wp:docPr id="1713216731" name="Picture 1"/>
+                  <wp:cNvGraphicFramePr>
+                    <a:graphicFrameLocks xmlns:a="http://schemas.openxmlformats.org/drawingml/2006/main" noChangeAspect="1"/>
+                  </wp:cNvGraphicFramePr>
+                  <a:graphic xmlns:a="http://schemas.openxmlformats.org/drawingml/2006/main">
+                    <a:graphicData uri="http://schemas.openxmlformats.org/drawingml/2006/picture">
+                      <pic:pic xmlns:pic="http://schemas.openxmlformats.org/drawingml/2006/picture">
+                        <pic:nvPicPr>
+                          <pic:cNvPr id="1713216731" name=""/>
+                          <pic:cNvPicPr/>
+                        </pic:nvPicPr>
+                        <pic:blipFill>
+                          <a:blip r:embed="rId7"/>
+                          <a:stretch>
+                            <a:fillRect/>
+                          </a:stretch>
+                        </pic:blipFill>
+                        <pic:spPr>
+                          <a:xfrm>
+                            <a:off x="0" y="0"/>
+                            <a:ext cx="3806980" cy="2843100"/>
+                          </a:xfrm>
+                          <a:prstGeom prst="rect">
+                            <a:avLst/>
+                          </a:prstGeom>
+                        </pic:spPr>
+                      </pic:pic>
+                    </a:graphicData>
+                  </a:graphic>
+                </wp:inline>
+              </w:drawing>
+            </w:r>
           </w:p>
           <w:p>
             <w:pPr>
@@ -1182,6 +1065,7 @@
                 <w14:ligatures w14:val="none"/>
               </w:rPr>
             </w:pPr>
+            <w:proofErr w:type="gramStart"/>
             <w:r>
               <w:rPr>
                 <w:rFonts w:eastAsia="Times New Roman" w:cstheme="minorHAnsi"/>
@@ -1193,7 +1077,21 @@
                 <w:szCs w:val="24"/>
                 <w14:ligatures w14:val="none"/>
               </w:rPr>
-              <w:t>Overall Route</w:t>
+              <w:t>Overall</w:t>
+            </w:r>
+            <w:proofErr w:type="gramEnd"/>
+            <w:r>
+              <w:rPr>
+                <w:rFonts w:eastAsia="Times New Roman" w:cstheme="minorHAnsi"/>
+                <w:b/>
+                <w:bCs/>
+                <w:color w:val="000000"/>
+                <w:kern w:val="0"/>
+                <w:sz w:val="24"/>
+                <w:szCs w:val="24"/>
+                <w14:ligatures w14:val="none"/>
+              </w:rPr>
+              <w:t xml:space="preserve"> Route</w:t>
             </w:r>
           </w:p>
         </w:tc>
@@ -1241,334 +1139,51 @@
                 <w14:ligatures w14:val="none"/>
               </w:rPr>
             </w:pPr>
-          </w:p>
-          <w:p>
-            <w:pPr>
-              <w:spacing w:after="0" w:line="240" w:lineRule="auto"/>
-              <w:rPr>
-                <w:rFonts w:eastAsia="Times New Roman" w:cstheme="minorHAnsi"/>
-                <w:color w:val="000000"/>
-                <w:kern w:val="0"/>
-                <w:sz w:val="24"/>
-                <w:szCs w:val="24"/>
-                <w14:ligatures w14:val="none"/>
-              </w:rPr>
-            </w:pPr>
-          </w:p>
-          <w:p>
-            <w:pPr>
-              <w:spacing w:after="0" w:line="240" w:lineRule="auto"/>
-              <w:rPr>
-                <w:rFonts w:eastAsia="Times New Roman" w:cstheme="minorHAnsi"/>
-                <w:b/>
-                <w:bCs/>
-                <w:color w:val="000000"/>
-                <w:kern w:val="0"/>
-                <w:sz w:val="24"/>
-                <w:szCs w:val="24"/>
-                <w14:ligatures w14:val="none"/>
-              </w:rPr>
-            </w:pPr>
-          </w:p>
-          <w:p>
-            <w:pPr>
-              <w:spacing w:after="0" w:line="240" w:lineRule="auto"/>
-              <w:rPr>
-                <w:rFonts w:eastAsia="Times New Roman" w:cstheme="minorHAnsi"/>
-                <w:b/>
-                <w:bCs/>
-                <w:color w:val="000000"/>
-                <w:kern w:val="0"/>
-                <w:sz w:val="24"/>
-                <w:szCs w:val="24"/>
-                <w14:ligatures w14:val="none"/>
-              </w:rPr>
-            </w:pPr>
-          </w:p>
-          <w:p>
-            <w:pPr>
-              <w:spacing w:after="0" w:line="240" w:lineRule="auto"/>
-              <w:rPr>
-                <w:rFonts w:eastAsia="Times New Roman" w:cstheme="minorHAnsi"/>
-                <w:b/>
-                <w:bCs/>
-                <w:color w:val="000000"/>
-                <w:kern w:val="0"/>
-                <w:sz w:val="24"/>
-                <w:szCs w:val="24"/>
-                <w14:ligatures w14:val="none"/>
-              </w:rPr>
-            </w:pPr>
-          </w:p>
-          <w:p>
-            <w:pPr>
-              <w:spacing w:after="0" w:line="240" w:lineRule="auto"/>
-              <w:rPr>
-                <w:rFonts w:eastAsia="Times New Roman" w:cstheme="minorHAnsi"/>
-                <w:b/>
-                <w:bCs/>
-                <w:color w:val="000000"/>
-                <w:kern w:val="0"/>
-                <w:sz w:val="24"/>
-                <w:szCs w:val="24"/>
-                <w14:ligatures w14:val="none"/>
-              </w:rPr>
-            </w:pPr>
-          </w:p>
-          <w:p>
-            <w:pPr>
-              <w:spacing w:after="0" w:line="240" w:lineRule="auto"/>
-              <w:rPr>
-                <w:rFonts w:eastAsia="Times New Roman" w:cstheme="minorHAnsi"/>
-                <w:b/>
-                <w:bCs/>
-                <w:color w:val="000000"/>
-                <w:kern w:val="0"/>
-                <w:sz w:val="24"/>
-                <w:szCs w:val="24"/>
-                <w14:ligatures w14:val="none"/>
-              </w:rPr>
-            </w:pPr>
-          </w:p>
-          <w:p>
-            <w:pPr>
-              <w:spacing w:after="0" w:line="240" w:lineRule="auto"/>
-              <w:rPr>
-                <w:rFonts w:eastAsia="Times New Roman" w:cstheme="minorHAnsi"/>
-                <w:b/>
-                <w:bCs/>
-                <w:color w:val="000000"/>
-                <w:kern w:val="0"/>
-                <w:sz w:val="24"/>
-                <w:szCs w:val="24"/>
-                <w14:ligatures w14:val="none"/>
-              </w:rPr>
-            </w:pPr>
-          </w:p>
-          <w:p>
-            <w:pPr>
-              <w:spacing w:after="0" w:line="240" w:lineRule="auto"/>
-              <w:rPr>
-                <w:rFonts w:eastAsia="Times New Roman" w:cstheme="minorHAnsi"/>
-                <w:b/>
-                <w:bCs/>
-                <w:color w:val="000000"/>
-                <w:kern w:val="0"/>
-                <w:sz w:val="24"/>
-                <w:szCs w:val="24"/>
-                <w14:ligatures w14:val="none"/>
-              </w:rPr>
-            </w:pPr>
-          </w:p>
-          <w:p>
-            <w:pPr>
-              <w:spacing w:after="0" w:line="240" w:lineRule="auto"/>
-              <w:rPr>
-                <w:rFonts w:eastAsia="Times New Roman" w:cstheme="minorHAnsi"/>
-                <w:b/>
-                <w:bCs/>
-                <w:color w:val="000000"/>
-                <w:kern w:val="0"/>
-                <w:sz w:val="24"/>
-                <w:szCs w:val="24"/>
-                <w14:ligatures w14:val="none"/>
-              </w:rPr>
-            </w:pPr>
-          </w:p>
-          <w:p>
-            <w:pPr>
-              <w:spacing w:after="0" w:line="240" w:lineRule="auto"/>
-              <w:rPr>
-                <w:rFonts w:eastAsia="Times New Roman" w:cstheme="minorHAnsi"/>
-                <w:b/>
-                <w:bCs/>
-                <w:color w:val="000000"/>
-                <w:kern w:val="0"/>
-                <w:sz w:val="24"/>
-                <w:szCs w:val="24"/>
-                <w14:ligatures w14:val="none"/>
-              </w:rPr>
-            </w:pPr>
-          </w:p>
-          <w:p>
-            <w:pPr>
-              <w:spacing w:after="0" w:line="240" w:lineRule="auto"/>
-              <w:rPr>
-                <w:rFonts w:eastAsia="Times New Roman" w:cstheme="minorHAnsi"/>
-                <w:b/>
-                <w:bCs/>
-                <w:color w:val="000000"/>
-                <w:kern w:val="0"/>
-                <w:sz w:val="24"/>
-                <w:szCs w:val="24"/>
-                <w14:ligatures w14:val="none"/>
-              </w:rPr>
-            </w:pPr>
-          </w:p>
-          <w:p>
-            <w:pPr>
-              <w:spacing w:after="0" w:line="240" w:lineRule="auto"/>
-              <w:rPr>
-                <w:rFonts w:eastAsia="Times New Roman" w:cstheme="minorHAnsi"/>
-                <w:b/>
-                <w:bCs/>
-                <w:color w:val="000000"/>
-                <w:kern w:val="0"/>
-                <w:sz w:val="24"/>
-                <w:szCs w:val="24"/>
-                <w14:ligatures w14:val="none"/>
-              </w:rPr>
-            </w:pPr>
-          </w:p>
-          <w:p>
-            <w:pPr>
-              <w:spacing w:after="0" w:line="240" w:lineRule="auto"/>
-              <w:rPr>
-                <w:rFonts w:eastAsia="Times New Roman" w:cstheme="minorHAnsi"/>
-                <w:b/>
-                <w:bCs/>
-                <w:color w:val="000000"/>
-                <w:kern w:val="0"/>
-                <w:sz w:val="24"/>
-                <w:szCs w:val="24"/>
-                <w14:ligatures w14:val="none"/>
-              </w:rPr>
-            </w:pPr>
-          </w:p>
-          <w:p>
-            <w:pPr>
-              <w:spacing w:after="0" w:line="240" w:lineRule="auto"/>
-              <w:rPr>
-                <w:rFonts w:eastAsia="Times New Roman" w:cstheme="minorHAnsi"/>
-                <w:b/>
-                <w:bCs/>
-                <w:color w:val="000000"/>
-                <w:kern w:val="0"/>
-                <w:sz w:val="24"/>
-                <w:szCs w:val="24"/>
-                <w14:ligatures w14:val="none"/>
-              </w:rPr>
-            </w:pPr>
-          </w:p>
-          <w:p>
-            <w:pPr>
-              <w:spacing w:after="0" w:line="240" w:lineRule="auto"/>
-              <w:rPr>
-                <w:rFonts w:eastAsia="Times New Roman" w:cstheme="minorHAnsi"/>
-                <w:b/>
-                <w:bCs/>
-                <w:color w:val="000000"/>
-                <w:kern w:val="0"/>
-                <w:sz w:val="24"/>
-                <w:szCs w:val="24"/>
-                <w14:ligatures w14:val="none"/>
-              </w:rPr>
-            </w:pPr>
-          </w:p>
-          <w:p>
-            <w:pPr>
-              <w:spacing w:after="0" w:line="240" w:lineRule="auto"/>
-              <w:rPr>
-                <w:rFonts w:eastAsia="Times New Roman" w:cstheme="minorHAnsi"/>
-                <w:b/>
-                <w:bCs/>
-                <w:color w:val="000000"/>
-                <w:kern w:val="0"/>
-                <w:sz w:val="24"/>
-                <w:szCs w:val="24"/>
-                <w14:ligatures w14:val="none"/>
-              </w:rPr>
-            </w:pPr>
-          </w:p>
-          <w:p>
-            <w:pPr>
-              <w:spacing w:after="0" w:line="240" w:lineRule="auto"/>
-              <w:rPr>
-                <w:rFonts w:eastAsia="Times New Roman" w:cstheme="minorHAnsi"/>
-                <w:b/>
-                <w:bCs/>
-                <w:color w:val="000000"/>
-                <w:kern w:val="0"/>
-                <w:sz w:val="24"/>
-                <w:szCs w:val="24"/>
-                <w14:ligatures w14:val="none"/>
-              </w:rPr>
-            </w:pPr>
-          </w:p>
-          <w:p>
-            <w:pPr>
-              <w:spacing w:after="0" w:line="240" w:lineRule="auto"/>
-              <w:rPr>
-                <w:rFonts w:eastAsia="Times New Roman" w:cstheme="minorHAnsi"/>
-                <w:b/>
-                <w:bCs/>
-                <w:color w:val="000000"/>
-                <w:kern w:val="0"/>
-                <w:sz w:val="24"/>
-                <w:szCs w:val="24"/>
-                <w14:ligatures w14:val="none"/>
-              </w:rPr>
-            </w:pPr>
-          </w:p>
-          <w:p>
-            <w:pPr>
-              <w:spacing w:after="0" w:line="240" w:lineRule="auto"/>
-              <w:rPr>
-                <w:rFonts w:eastAsia="Times New Roman" w:cstheme="minorHAnsi"/>
-                <w:b/>
-                <w:bCs/>
-                <w:color w:val="000000"/>
-                <w:kern w:val="0"/>
-                <w:sz w:val="24"/>
-                <w:szCs w:val="24"/>
-                <w14:ligatures w14:val="none"/>
-              </w:rPr>
-            </w:pPr>
-          </w:p>
-          <w:p>
-            <w:pPr>
-              <w:spacing w:after="0" w:line="240" w:lineRule="auto"/>
-              <w:rPr>
-                <w:rFonts w:eastAsia="Times New Roman" w:cstheme="minorHAnsi"/>
-                <w:b/>
-                <w:bCs/>
-                <w:color w:val="000000"/>
-                <w:kern w:val="0"/>
-                <w:sz w:val="24"/>
-                <w:szCs w:val="24"/>
-                <w14:ligatures w14:val="none"/>
-              </w:rPr>
-            </w:pPr>
-          </w:p>
-          <w:p>
-            <w:pPr>
-              <w:spacing w:after="0" w:line="240" w:lineRule="auto"/>
-              <w:rPr>
-                <w:rFonts w:eastAsia="Times New Roman" w:cstheme="minorHAnsi"/>
-                <w:b/>
-                <w:bCs/>
-                <w:color w:val="000000"/>
-                <w:kern w:val="0"/>
-                <w:sz w:val="24"/>
-                <w:szCs w:val="24"/>
-                <w14:ligatures w14:val="none"/>
-              </w:rPr>
-            </w:pPr>
-          </w:p>
-          <w:p>
-            <w:pPr>
-              <w:spacing w:after="0" w:line="240" w:lineRule="auto"/>
-              <w:rPr>
-                <w:rFonts w:eastAsia="Times New Roman" w:cstheme="minorHAnsi"/>
-                <w:b/>
-                <w:bCs/>
-                <w:color w:val="000000"/>
-                <w:kern w:val="0"/>
-                <w:sz w:val="24"/>
-                <w:szCs w:val="24"/>
-                <w14:ligatures w14:val="none"/>
-              </w:rPr>
-            </w:pPr>
+            <w:r>
+              <w:rPr>
+                <w:rFonts w:eastAsia="Times New Roman" w:cstheme="minorHAnsi"/>
+                <w:color w:val="000000"/>
+                <w:kern w:val="0"/>
+                <w:sz w:val="24"/>
+                <w:szCs w:val="24"/>
+                <w14:ligatures w14:val="none"/>
+              </w:rPr>
+              <w:drawing>
+                <wp:inline distT="0" distB="0" distL="0" distR="0" wp14:anchorId="74701795" wp14:editId="0B45AC30">
+                  <wp:extent cx="3858163" cy="6906589"/>
+                  <wp:effectExtent l="0" t="0" r="9525" b="8890"/>
+                  <wp:docPr id="228440328" name="Picture 1"/>
+                  <wp:cNvGraphicFramePr>
+                    <a:graphicFrameLocks xmlns:a="http://schemas.openxmlformats.org/drawingml/2006/main" noChangeAspect="1"/>
+                  </wp:cNvGraphicFramePr>
+                  <a:graphic xmlns:a="http://schemas.openxmlformats.org/drawingml/2006/main">
+                    <a:graphicData uri="http://schemas.openxmlformats.org/drawingml/2006/picture">
+                      <pic:pic xmlns:pic="http://schemas.openxmlformats.org/drawingml/2006/picture">
+                        <pic:nvPicPr>
+                          <pic:cNvPr id="228440328" name=""/>
+                          <pic:cNvPicPr/>
+                        </pic:nvPicPr>
+                        <pic:blipFill>
+                          <a:blip r:embed="rId8"/>
+                          <a:stretch>
+                            <a:fillRect/>
+                          </a:stretch>
+                        </pic:blipFill>
+                        <pic:spPr>
+                          <a:xfrm>
+                            <a:off x="0" y="0"/>
+                            <a:ext cx="3858163" cy="6906589"/>
+                          </a:xfrm>
+                          <a:prstGeom prst="rect">
+                            <a:avLst/>
+                          </a:prstGeom>
+                        </pic:spPr>
+                      </pic:pic>
+                    </a:graphicData>
+                  </a:graphic>
+                </wp:inline>
+              </w:drawing>
+            </w:r>
           </w:p>
           <w:p>
             <w:pPr>
@@ -1593,16 +1208,43 @@
         </w:trPr>
         <w:tc>
           <w:tcPr>
-            <w:tcW w:w="12330" w:type="dxa"/>
-            <w:gridSpan w:val="2"/>
-            <w:tcBorders>
-              <w:top w:val="nil"/>
-              <w:left w:val="single" w:sz="12" w:space="0" w:color="auto"/>
+            <w:tcW w:w="6120" w:type="dxa"/>
+            <w:tcBorders>
+              <w:top w:val="single" w:sz="12" w:space="0" w:color="auto"/>
+              <w:left w:val="nil"/>
               <w:bottom w:val="single" w:sz="12" w:space="0" w:color="auto"/>
-              <w:right w:val="single" w:sz="12" w:space="0" w:color="auto"/>
+              <w:right w:val="nil"/>
             </w:tcBorders>
             <w:shd w:val="clear" w:color="auto" w:fill="auto"/>
+            <w:noWrap/>
             <w:vAlign w:val="center"/>
+            <w:hideMark/>
+          </w:tcPr>
+          <w:p>
+            <w:pPr>
+              <w:spacing w:after="0" w:line="240" w:lineRule="auto"/>
+              <w:rPr>
+                <w:rFonts w:eastAsia="Times New Roman" w:cstheme="minorHAnsi"/>
+                <w:kern w:val="0"/>
+                <w:sz w:val="24"/>
+                <w:szCs w:val="24"/>
+                <w14:ligatures w14:val="none"/>
+              </w:rPr>
+            </w:pPr>
+          </w:p>
+        </w:tc>
+        <w:tc>
+          <w:tcPr>
+            <w:tcW w:w="6210" w:type="dxa"/>
+            <w:tcBorders>
+              <w:top w:val="single" w:sz="12" w:space="0" w:color="auto"/>
+              <w:left w:val="nil"/>
+              <w:bottom w:val="single" w:sz="12" w:space="0" w:color="auto"/>
+              <w:right w:val="nil"/>
+            </w:tcBorders>
+            <w:shd w:val="clear" w:color="auto" w:fill="auto"/>
+            <w:noWrap/>
+            <w:vAlign w:val="bottom"/>
             <w:hideMark/>
           </w:tcPr>
           <w:p>
@@ -1625,65 +1267,6 @@
         </w:trPr>
         <w:tc>
           <w:tcPr>
-            <w:tcW w:w="6120" w:type="dxa"/>
-            <w:tcBorders>
-              <w:top w:val="single" w:sz="12" w:space="0" w:color="auto"/>
-              <w:left w:val="nil"/>
-              <w:bottom w:val="single" w:sz="12" w:space="0" w:color="auto"/>
-              <w:right w:val="nil"/>
-            </w:tcBorders>
-            <w:shd w:val="clear" w:color="auto" w:fill="auto"/>
-            <w:noWrap/>
-            <w:vAlign w:val="center"/>
-            <w:hideMark/>
-          </w:tcPr>
-          <w:p>
-            <w:pPr>
-              <w:spacing w:after="0" w:line="240" w:lineRule="auto"/>
-              <w:rPr>
-                <w:rFonts w:eastAsia="Times New Roman" w:cstheme="minorHAnsi"/>
-                <w:kern w:val="0"/>
-                <w:sz w:val="24"/>
-                <w:szCs w:val="24"/>
-                <w14:ligatures w14:val="none"/>
-              </w:rPr>
-            </w:pPr>
-          </w:p>
-        </w:tc>
-        <w:tc>
-          <w:tcPr>
-            <w:tcW w:w="6210" w:type="dxa"/>
-            <w:tcBorders>
-              <w:top w:val="single" w:sz="12" w:space="0" w:color="auto"/>
-              <w:left w:val="nil"/>
-              <w:bottom w:val="single" w:sz="12" w:space="0" w:color="auto"/>
-              <w:right w:val="nil"/>
-            </w:tcBorders>
-            <w:shd w:val="clear" w:color="auto" w:fill="auto"/>
-            <w:noWrap/>
-            <w:vAlign w:val="bottom"/>
-            <w:hideMark/>
-          </w:tcPr>
-          <w:p>
-            <w:pPr>
-              <w:spacing w:after="0" w:line="240" w:lineRule="auto"/>
-              <w:rPr>
-                <w:rFonts w:eastAsia="Times New Roman" w:cstheme="minorHAnsi"/>
-                <w:kern w:val="0"/>
-                <w:sz w:val="24"/>
-                <w:szCs w:val="24"/>
-                <w14:ligatures w14:val="none"/>
-              </w:rPr>
-            </w:pPr>
-          </w:p>
-        </w:tc>
-      </w:tr>
-      <w:tr>
-        <w:trPr>
-          <w:trHeight w:val="315"/>
-        </w:trPr>
-        <w:tc>
-          <w:tcPr>
             <w:tcW w:w="12330" w:type="dxa"/>
             <w:gridSpan w:val="2"/>
             <w:tcBorders>
@@ -1756,6 +1339,610 @@
               </w:rPr>
             </w:pPr>
           </w:p>
+          <w:p>
+            <w:pPr>
+              <w:spacing w:after="0" w:line="240" w:lineRule="auto"/>
+              <w:rPr>
+                <w:rFonts w:eastAsia="Times New Roman" w:cstheme="minorHAnsi"/>
+                <w:b/>
+                <w:bCs/>
+                <w:color w:val="000000"/>
+                <w:kern w:val="0"/>
+                <w:sz w:val="24"/>
+                <w:szCs w:val="24"/>
+                <w14:ligatures w14:val="none"/>
+              </w:rPr>
+            </w:pPr>
+            <w:r>
+              <w:rPr>
+                <w:rFonts w:eastAsia="Times New Roman" w:cstheme="minorHAnsi"/>
+                <w:b/>
+                <w:bCs/>
+                <w:color w:val="000000"/>
+                <w:kern w:val="0"/>
+                <w:sz w:val="24"/>
+                <w:szCs w:val="24"/>
+                <w14:ligatures w14:val="none"/>
+              </w:rPr>
+              <w:t>Get on I-25 S from W Prospect Rd</w:t>
+            </w:r>
+          </w:p>
+          <w:p>
+            <w:pPr>
+              <w:spacing w:after="0" w:line="240" w:lineRule="auto"/>
+              <w:rPr>
+                <w:rFonts w:eastAsia="Times New Roman" w:cstheme="minorHAnsi"/>
+                <w:color w:val="000000"/>
+                <w:kern w:val="0"/>
+                <w:sz w:val="24"/>
+                <w:szCs w:val="24"/>
+                <w14:ligatures w14:val="none"/>
+              </w:rPr>
+            </w:pPr>
+          </w:p>
+          <w:p>
+            <w:pPr>
+              <w:spacing w:after="0" w:line="240" w:lineRule="auto"/>
+              <w:ind w:left="720"/>
+              <w:rPr>
+                <w:rFonts w:eastAsia="Times New Roman" w:cstheme="minorHAnsi"/>
+                <w:color w:val="000000"/>
+                <w:kern w:val="0"/>
+                <w:sz w:val="24"/>
+                <w:szCs w:val="24"/>
+                <w14:ligatures w14:val="none"/>
+              </w:rPr>
+            </w:pPr>
+            <w:r>
+              <w:rPr>
+                <w:rFonts w:eastAsia="Times New Roman" w:cstheme="minorHAnsi"/>
+                <w:color w:val="000000"/>
+                <w:kern w:val="0"/>
+                <w:sz w:val="24"/>
+                <w:szCs w:val="24"/>
+                <w14:ligatures w14:val="none"/>
+              </w:rPr>
+              <w:t xml:space="preserve">Out of the lot, turn left onto S Shields St for 0.5 </w:t>
+            </w:r>
+            <w:proofErr w:type="gramStart"/>
+            <w:r>
+              <w:rPr>
+                <w:rFonts w:eastAsia="Times New Roman" w:cstheme="minorHAnsi"/>
+                <w:color w:val="000000"/>
+                <w:kern w:val="0"/>
+                <w:sz w:val="24"/>
+                <w:szCs w:val="24"/>
+                <w14:ligatures w14:val="none"/>
+              </w:rPr>
+              <w:t>mi</w:t>
+            </w:r>
+            <w:proofErr w:type="gramEnd"/>
+          </w:p>
+          <w:p>
+            <w:pPr>
+              <w:spacing w:after="0" w:line="240" w:lineRule="auto"/>
+              <w:ind w:left="720"/>
+              <w:rPr>
+                <w:rFonts w:eastAsia="Times New Roman" w:cstheme="minorHAnsi"/>
+                <w:color w:val="000000"/>
+                <w:kern w:val="0"/>
+                <w:sz w:val="24"/>
+                <w:szCs w:val="24"/>
+                <w14:ligatures w14:val="none"/>
+              </w:rPr>
+            </w:pPr>
+            <w:r>
+              <w:rPr>
+                <w:rFonts w:eastAsia="Times New Roman" w:cstheme="minorHAnsi"/>
+                <w:color w:val="000000"/>
+                <w:kern w:val="0"/>
+                <w:sz w:val="24"/>
+                <w:szCs w:val="24"/>
+                <w14:ligatures w14:val="none"/>
+              </w:rPr>
+              <w:t xml:space="preserve">Turn left onto W Prospect Rd for 4.8 </w:t>
+            </w:r>
+            <w:proofErr w:type="gramStart"/>
+            <w:r>
+              <w:rPr>
+                <w:rFonts w:eastAsia="Times New Roman" w:cstheme="minorHAnsi"/>
+                <w:color w:val="000000"/>
+                <w:kern w:val="0"/>
+                <w:sz w:val="24"/>
+                <w:szCs w:val="24"/>
+                <w14:ligatures w14:val="none"/>
+              </w:rPr>
+              <w:t>mi</w:t>
+            </w:r>
+            <w:proofErr w:type="gramEnd"/>
+          </w:p>
+          <w:p>
+            <w:pPr>
+              <w:spacing w:after="0" w:line="240" w:lineRule="auto"/>
+              <w:ind w:left="720"/>
+              <w:rPr>
+                <w:rFonts w:eastAsia="Times New Roman" w:cstheme="minorHAnsi"/>
+                <w:color w:val="000000"/>
+                <w:kern w:val="0"/>
+                <w:sz w:val="24"/>
+                <w:szCs w:val="24"/>
+                <w14:ligatures w14:val="none"/>
+              </w:rPr>
+            </w:pPr>
+            <w:r>
+              <w:rPr>
+                <w:rFonts w:eastAsia="Times New Roman" w:cstheme="minorHAnsi"/>
+                <w:color w:val="000000"/>
+                <w:kern w:val="0"/>
+                <w:sz w:val="24"/>
+                <w:szCs w:val="24"/>
+                <w14:ligatures w14:val="none"/>
+              </w:rPr>
+              <w:t xml:space="preserve">Take the ramp onto I-25 S </w:t>
+            </w:r>
+          </w:p>
+          <w:p>
+            <w:pPr>
+              <w:spacing w:after="0" w:line="240" w:lineRule="auto"/>
+              <w:rPr>
+                <w:rFonts w:eastAsia="Times New Roman" w:cstheme="minorHAnsi"/>
+                <w:color w:val="000000"/>
+                <w:kern w:val="0"/>
+                <w:sz w:val="24"/>
+                <w:szCs w:val="24"/>
+                <w14:ligatures w14:val="none"/>
+              </w:rPr>
+            </w:pPr>
+          </w:p>
+          <w:p>
+            <w:pPr>
+              <w:spacing w:after="0" w:line="240" w:lineRule="auto"/>
+              <w:rPr>
+                <w:rFonts w:eastAsia="Times New Roman" w:cstheme="minorHAnsi"/>
+                <w:b/>
+                <w:bCs/>
+                <w:color w:val="000000"/>
+                <w:kern w:val="0"/>
+                <w:sz w:val="24"/>
+                <w:szCs w:val="24"/>
+                <w14:ligatures w14:val="none"/>
+              </w:rPr>
+            </w:pPr>
+            <w:r>
+              <w:rPr>
+                <w:rFonts w:eastAsia="Times New Roman" w:cstheme="minorHAnsi"/>
+                <w:b/>
+                <w:bCs/>
+                <w:color w:val="000000"/>
+                <w:kern w:val="0"/>
+                <w:sz w:val="24"/>
+                <w:szCs w:val="24"/>
+                <w14:ligatures w14:val="none"/>
+              </w:rPr>
+              <w:t>Follow I-25 S to CO-224/E 74th Ave in Commerce City</w:t>
+            </w:r>
+          </w:p>
+          <w:p>
+            <w:pPr>
+              <w:spacing w:after="0" w:line="240" w:lineRule="auto"/>
+              <w:rPr>
+                <w:rFonts w:eastAsia="Times New Roman" w:cstheme="minorHAnsi"/>
+                <w:color w:val="000000"/>
+                <w:kern w:val="0"/>
+                <w:sz w:val="24"/>
+                <w:szCs w:val="24"/>
+                <w14:ligatures w14:val="none"/>
+              </w:rPr>
+            </w:pPr>
+          </w:p>
+          <w:p>
+            <w:pPr>
+              <w:spacing w:after="0" w:line="240" w:lineRule="auto"/>
+              <w:ind w:left="720"/>
+              <w:rPr>
+                <w:rFonts w:eastAsia="Times New Roman" w:cstheme="minorHAnsi"/>
+                <w:color w:val="000000"/>
+                <w:kern w:val="0"/>
+                <w:sz w:val="24"/>
+                <w:szCs w:val="24"/>
+                <w14:ligatures w14:val="none"/>
+              </w:rPr>
+            </w:pPr>
+            <w:r>
+              <w:rPr>
+                <w:rFonts w:eastAsia="Times New Roman" w:cstheme="minorHAnsi"/>
+                <w:color w:val="000000"/>
+                <w:kern w:val="0"/>
+                <w:sz w:val="24"/>
+                <w:szCs w:val="24"/>
+                <w14:ligatures w14:val="none"/>
+              </w:rPr>
+              <w:t>Merge onto I-25 S for 50.7 mi</w:t>
+            </w:r>
+          </w:p>
+          <w:p>
+            <w:pPr>
+              <w:spacing w:after="0" w:line="240" w:lineRule="auto"/>
+              <w:ind w:left="720"/>
+              <w:rPr>
+                <w:rFonts w:eastAsia="Times New Roman" w:cstheme="minorHAnsi"/>
+                <w:color w:val="000000"/>
+                <w:kern w:val="0"/>
+                <w:sz w:val="24"/>
+                <w:szCs w:val="24"/>
+                <w14:ligatures w14:val="none"/>
+              </w:rPr>
+            </w:pPr>
+            <w:r>
+              <w:rPr>
+                <w:rFonts w:eastAsia="Times New Roman" w:cstheme="minorHAnsi"/>
+                <w:color w:val="000000"/>
+                <w:kern w:val="0"/>
+                <w:sz w:val="24"/>
+                <w:szCs w:val="24"/>
+                <w14:ligatures w14:val="none"/>
+              </w:rPr>
+              <w:t xml:space="preserve">Use the left 2 lanes to take exit 217B for I-270 E toward Airport/Aurora/Limon for 0.5 </w:t>
+            </w:r>
+            <w:proofErr w:type="gramStart"/>
+            <w:r>
+              <w:rPr>
+                <w:rFonts w:eastAsia="Times New Roman" w:cstheme="minorHAnsi"/>
+                <w:color w:val="000000"/>
+                <w:kern w:val="0"/>
+                <w:sz w:val="24"/>
+                <w:szCs w:val="24"/>
+                <w14:ligatures w14:val="none"/>
+              </w:rPr>
+              <w:t>mi</w:t>
+            </w:r>
+            <w:proofErr w:type="gramEnd"/>
+          </w:p>
+          <w:p>
+            <w:pPr>
+              <w:spacing w:after="0" w:line="240" w:lineRule="auto"/>
+              <w:ind w:left="720"/>
+              <w:rPr>
+                <w:rFonts w:eastAsia="Times New Roman" w:cstheme="minorHAnsi"/>
+                <w:color w:val="000000"/>
+                <w:kern w:val="0"/>
+                <w:sz w:val="24"/>
+                <w:szCs w:val="24"/>
+                <w14:ligatures w14:val="none"/>
+              </w:rPr>
+            </w:pPr>
+            <w:r>
+              <w:rPr>
+                <w:rFonts w:eastAsia="Times New Roman" w:cstheme="minorHAnsi"/>
+                <w:color w:val="000000"/>
+                <w:kern w:val="0"/>
+                <w:sz w:val="24"/>
+                <w:szCs w:val="24"/>
+                <w14:ligatures w14:val="none"/>
+              </w:rPr>
+              <w:t>Use the right lane to merge onto I-270</w:t>
+            </w:r>
+          </w:p>
+          <w:p>
+            <w:pPr>
+              <w:spacing w:after="0" w:line="240" w:lineRule="auto"/>
+              <w:ind w:left="720"/>
+              <w:rPr>
+                <w:rFonts w:eastAsia="Times New Roman" w:cstheme="minorHAnsi"/>
+                <w:color w:val="000000"/>
+                <w:kern w:val="0"/>
+                <w:sz w:val="24"/>
+                <w:szCs w:val="24"/>
+                <w14:ligatures w14:val="none"/>
+              </w:rPr>
+            </w:pPr>
+            <w:r>
+              <w:rPr>
+                <w:rFonts w:eastAsia="Times New Roman" w:cstheme="minorHAnsi"/>
+                <w:color w:val="000000"/>
+                <w:kern w:val="0"/>
+                <w:sz w:val="24"/>
+                <w:szCs w:val="24"/>
+                <w14:ligatures w14:val="none"/>
+              </w:rPr>
+              <w:t xml:space="preserve">Take exit 1 to merge onto I-76 E toward Ft Morgan for 1.7 </w:t>
+            </w:r>
+            <w:proofErr w:type="gramStart"/>
+            <w:r>
+              <w:rPr>
+                <w:rFonts w:eastAsia="Times New Roman" w:cstheme="minorHAnsi"/>
+                <w:color w:val="000000"/>
+                <w:kern w:val="0"/>
+                <w:sz w:val="24"/>
+                <w:szCs w:val="24"/>
+                <w14:ligatures w14:val="none"/>
+              </w:rPr>
+              <w:t>mi</w:t>
+            </w:r>
+            <w:proofErr w:type="gramEnd"/>
+          </w:p>
+          <w:p>
+            <w:pPr>
+              <w:spacing w:after="0" w:line="240" w:lineRule="auto"/>
+              <w:ind w:left="720"/>
+              <w:rPr>
+                <w:rFonts w:eastAsia="Times New Roman" w:cstheme="minorHAnsi"/>
+                <w:color w:val="000000"/>
+                <w:kern w:val="0"/>
+                <w:sz w:val="24"/>
+                <w:szCs w:val="24"/>
+                <w14:ligatures w14:val="none"/>
+              </w:rPr>
+            </w:pPr>
+            <w:r>
+              <w:rPr>
+                <w:rFonts w:eastAsia="Times New Roman" w:cstheme="minorHAnsi"/>
+                <w:color w:val="000000"/>
+                <w:kern w:val="0"/>
+                <w:sz w:val="24"/>
+                <w:szCs w:val="24"/>
+                <w14:ligatures w14:val="none"/>
+              </w:rPr>
+              <w:t xml:space="preserve">Take exit 8 for CO-224/74th </w:t>
+            </w:r>
+            <w:proofErr w:type="gramStart"/>
+            <w:r>
+              <w:rPr>
+                <w:rFonts w:eastAsia="Times New Roman" w:cstheme="minorHAnsi"/>
+                <w:color w:val="000000"/>
+                <w:kern w:val="0"/>
+                <w:sz w:val="24"/>
+                <w:szCs w:val="24"/>
+                <w14:ligatures w14:val="none"/>
+              </w:rPr>
+              <w:t>Ave</w:t>
+            </w:r>
+            <w:proofErr w:type="gramEnd"/>
+          </w:p>
+          <w:p>
+            <w:pPr>
+              <w:spacing w:after="0" w:line="240" w:lineRule="auto"/>
+              <w:ind w:left="720"/>
+              <w:rPr>
+                <w:rFonts w:eastAsia="Times New Roman" w:cstheme="minorHAnsi"/>
+                <w:color w:val="000000"/>
+                <w:kern w:val="0"/>
+                <w:sz w:val="24"/>
+                <w:szCs w:val="24"/>
+                <w14:ligatures w14:val="none"/>
+              </w:rPr>
+            </w:pPr>
+            <w:r>
+              <w:rPr>
+                <w:rFonts w:eastAsia="Times New Roman" w:cstheme="minorHAnsi"/>
+                <w:color w:val="000000"/>
+                <w:kern w:val="0"/>
+                <w:sz w:val="24"/>
+                <w:szCs w:val="24"/>
+                <w14:ligatures w14:val="none"/>
+              </w:rPr>
+              <w:t xml:space="preserve">Keep right at the fork, follow signs for Commerce City and merge onto CO-224/E 74th </w:t>
+            </w:r>
+            <w:proofErr w:type="gramStart"/>
+            <w:r>
+              <w:rPr>
+                <w:rFonts w:eastAsia="Times New Roman" w:cstheme="minorHAnsi"/>
+                <w:color w:val="000000"/>
+                <w:kern w:val="0"/>
+                <w:sz w:val="24"/>
+                <w:szCs w:val="24"/>
+                <w14:ligatures w14:val="none"/>
+              </w:rPr>
+              <w:t>Ave</w:t>
+            </w:r>
+            <w:proofErr w:type="gramEnd"/>
+          </w:p>
+          <w:p>
+            <w:pPr>
+              <w:spacing w:after="0" w:line="240" w:lineRule="auto"/>
+              <w:rPr>
+                <w:rFonts w:eastAsia="Times New Roman" w:cstheme="minorHAnsi"/>
+                <w:color w:val="000000"/>
+                <w:kern w:val="0"/>
+                <w:sz w:val="24"/>
+                <w:szCs w:val="24"/>
+                <w14:ligatures w14:val="none"/>
+              </w:rPr>
+            </w:pPr>
+          </w:p>
+          <w:p>
+            <w:pPr>
+              <w:spacing w:after="0" w:line="240" w:lineRule="auto"/>
+              <w:rPr>
+                <w:rFonts w:eastAsia="Times New Roman" w:cstheme="minorHAnsi"/>
+                <w:b/>
+                <w:bCs/>
+                <w:color w:val="000000"/>
+                <w:kern w:val="0"/>
+                <w:sz w:val="24"/>
+                <w:szCs w:val="24"/>
+                <w14:ligatures w14:val="none"/>
+              </w:rPr>
+            </w:pPr>
+            <w:r>
+              <w:rPr>
+                <w:rFonts w:eastAsia="Times New Roman" w:cstheme="minorHAnsi"/>
+                <w:b/>
+                <w:bCs/>
+                <w:color w:val="000000"/>
+                <w:kern w:val="0"/>
+                <w:sz w:val="24"/>
+                <w:szCs w:val="24"/>
+                <w14:ligatures w14:val="none"/>
+              </w:rPr>
+              <w:t>Drive to E 72nd Ave</w:t>
+            </w:r>
+          </w:p>
+          <w:p>
+            <w:pPr>
+              <w:spacing w:after="0" w:line="240" w:lineRule="auto"/>
+              <w:rPr>
+                <w:rFonts w:eastAsia="Times New Roman" w:cstheme="minorHAnsi"/>
+                <w:color w:val="000000"/>
+                <w:kern w:val="0"/>
+                <w:sz w:val="24"/>
+                <w:szCs w:val="24"/>
+                <w14:ligatures w14:val="none"/>
+              </w:rPr>
+            </w:pPr>
+          </w:p>
+          <w:p>
+            <w:pPr>
+              <w:spacing w:after="0" w:line="240" w:lineRule="auto"/>
+              <w:ind w:left="720"/>
+              <w:rPr>
+                <w:rFonts w:eastAsia="Times New Roman" w:cstheme="minorHAnsi"/>
+                <w:color w:val="000000"/>
+                <w:kern w:val="0"/>
+                <w:sz w:val="24"/>
+                <w:szCs w:val="24"/>
+                <w14:ligatures w14:val="none"/>
+              </w:rPr>
+            </w:pPr>
+            <w:r>
+              <w:rPr>
+                <w:rFonts w:eastAsia="Times New Roman" w:cstheme="minorHAnsi"/>
+                <w:color w:val="000000"/>
+                <w:kern w:val="0"/>
+                <w:sz w:val="24"/>
+                <w:szCs w:val="24"/>
+                <w14:ligatures w14:val="none"/>
+              </w:rPr>
+              <w:t>Merge onto CO-224/E 74th Ave for 0.7 mi</w:t>
+            </w:r>
+          </w:p>
+          <w:p>
+            <w:pPr>
+              <w:spacing w:after="0" w:line="240" w:lineRule="auto"/>
+              <w:ind w:left="720"/>
+              <w:rPr>
+                <w:rFonts w:eastAsia="Times New Roman" w:cstheme="minorHAnsi"/>
+                <w:color w:val="000000"/>
+                <w:kern w:val="0"/>
+                <w:sz w:val="24"/>
+                <w:szCs w:val="24"/>
+                <w14:ligatures w14:val="none"/>
+              </w:rPr>
+            </w:pPr>
+            <w:r>
+              <w:rPr>
+                <w:rFonts w:eastAsia="Times New Roman" w:cstheme="minorHAnsi"/>
+                <w:color w:val="000000"/>
+                <w:kern w:val="0"/>
+                <w:sz w:val="24"/>
+                <w:szCs w:val="24"/>
+                <w14:ligatures w14:val="none"/>
+              </w:rPr>
+              <w:t xml:space="preserve">Turn right onto Vasquez Blvd for 0.3 </w:t>
+            </w:r>
+            <w:proofErr w:type="gramStart"/>
+            <w:r>
+              <w:rPr>
+                <w:rFonts w:eastAsia="Times New Roman" w:cstheme="minorHAnsi"/>
+                <w:color w:val="000000"/>
+                <w:kern w:val="0"/>
+                <w:sz w:val="24"/>
+                <w:szCs w:val="24"/>
+                <w14:ligatures w14:val="none"/>
+              </w:rPr>
+              <w:t>mi</w:t>
+            </w:r>
+            <w:proofErr w:type="gramEnd"/>
+          </w:p>
+          <w:p>
+            <w:pPr>
+              <w:spacing w:after="0" w:line="240" w:lineRule="auto"/>
+              <w:ind w:left="720"/>
+              <w:rPr>
+                <w:rFonts w:eastAsia="Times New Roman" w:cstheme="minorHAnsi"/>
+                <w:color w:val="000000"/>
+                <w:kern w:val="0"/>
+                <w:sz w:val="24"/>
+                <w:szCs w:val="24"/>
+                <w14:ligatures w14:val="none"/>
+              </w:rPr>
+            </w:pPr>
+            <w:r>
+              <w:rPr>
+                <w:rFonts w:eastAsia="Times New Roman" w:cstheme="minorHAnsi"/>
+                <w:color w:val="000000"/>
+                <w:kern w:val="0"/>
+                <w:sz w:val="24"/>
+                <w:szCs w:val="24"/>
+                <w14:ligatures w14:val="none"/>
+              </w:rPr>
+              <w:t xml:space="preserve">Use the left 2 lanes to turn left at the 1st cross street onto E 72nd Ave for 1.5 </w:t>
+            </w:r>
+            <w:proofErr w:type="gramStart"/>
+            <w:r>
+              <w:rPr>
+                <w:rFonts w:eastAsia="Times New Roman" w:cstheme="minorHAnsi"/>
+                <w:color w:val="000000"/>
+                <w:kern w:val="0"/>
+                <w:sz w:val="24"/>
+                <w:szCs w:val="24"/>
+                <w14:ligatures w14:val="none"/>
+              </w:rPr>
+              <w:t>mi</w:t>
+            </w:r>
+            <w:proofErr w:type="gramEnd"/>
+          </w:p>
+          <w:p>
+            <w:pPr>
+              <w:spacing w:after="0" w:line="240" w:lineRule="auto"/>
+              <w:ind w:left="720"/>
+              <w:rPr>
+                <w:rFonts w:eastAsia="Times New Roman" w:cstheme="minorHAnsi"/>
+                <w:color w:val="000000"/>
+                <w:kern w:val="0"/>
+                <w:sz w:val="24"/>
+                <w:szCs w:val="24"/>
+                <w14:ligatures w14:val="none"/>
+              </w:rPr>
+            </w:pPr>
+            <w:r>
+              <w:rPr>
+                <w:rFonts w:eastAsia="Times New Roman" w:cstheme="minorHAnsi"/>
+                <w:color w:val="000000"/>
+                <w:kern w:val="0"/>
+                <w:sz w:val="24"/>
+                <w:szCs w:val="24"/>
+                <w14:ligatures w14:val="none"/>
+              </w:rPr>
+              <w:t xml:space="preserve">At Quebec Pkwy, the school is straight </w:t>
+            </w:r>
+            <w:proofErr w:type="gramStart"/>
+            <w:r>
+              <w:rPr>
+                <w:rFonts w:eastAsia="Times New Roman" w:cstheme="minorHAnsi"/>
+                <w:color w:val="000000"/>
+                <w:kern w:val="0"/>
+                <w:sz w:val="24"/>
+                <w:szCs w:val="24"/>
+                <w14:ligatures w14:val="none"/>
+              </w:rPr>
+              <w:t>ahead</w:t>
+            </w:r>
+            <w:proofErr w:type="gramEnd"/>
+          </w:p>
+          <w:p>
+            <w:pPr>
+              <w:spacing w:after="0" w:line="240" w:lineRule="auto"/>
+              <w:rPr>
+                <w:rFonts w:eastAsia="Times New Roman" w:cstheme="minorHAnsi"/>
+                <w:color w:val="000000"/>
+                <w:kern w:val="0"/>
+                <w:sz w:val="24"/>
+                <w:szCs w:val="24"/>
+                <w14:ligatures w14:val="none"/>
+              </w:rPr>
+            </w:pPr>
+          </w:p>
         </w:tc>
       </w:tr>
       <w:tr>
@@ -1818,224 +2005,7 @@
           </w:p>
         </w:tc>
       </w:tr>
-      <w:tr>
-        <w:trPr>
-          <w:trHeight w:val="300"/>
-        </w:trPr>
-        <w:tc>
-          <w:tcPr>
-            <w:tcW w:w="6120" w:type="dxa"/>
-            <w:tcBorders>
-              <w:top w:val="nil"/>
-              <w:left w:val="nil"/>
-              <w:bottom w:val="nil"/>
-              <w:right w:val="nil"/>
-            </w:tcBorders>
-            <w:shd w:val="clear" w:color="auto" w:fill="auto"/>
-            <w:noWrap/>
-            <w:vAlign w:val="bottom"/>
-            <w:hideMark/>
-          </w:tcPr>
-          <w:p>
-            <w:pPr>
-              <w:spacing w:after="0" w:line="240" w:lineRule="auto"/>
-              <w:rPr>
-                <w:rFonts w:eastAsia="Times New Roman" w:cstheme="minorHAnsi"/>
-                <w:kern w:val="0"/>
-                <w:sz w:val="24"/>
-                <w:szCs w:val="24"/>
-                <w14:ligatures w14:val="none"/>
-              </w:rPr>
-            </w:pPr>
-          </w:p>
-        </w:tc>
-        <w:tc>
-          <w:tcPr>
-            <w:tcW w:w="6210" w:type="dxa"/>
-            <w:tcBorders>
-              <w:top w:val="nil"/>
-              <w:left w:val="nil"/>
-              <w:bottom w:val="nil"/>
-              <w:right w:val="nil"/>
-            </w:tcBorders>
-            <w:shd w:val="clear" w:color="auto" w:fill="auto"/>
-            <w:noWrap/>
-            <w:vAlign w:val="bottom"/>
-            <w:hideMark/>
-          </w:tcPr>
-          <w:p>
-            <w:pPr>
-              <w:spacing w:after="0" w:line="240" w:lineRule="auto"/>
-              <w:rPr>
-                <w:rFonts w:eastAsia="Times New Roman" w:cstheme="minorHAnsi"/>
-                <w:kern w:val="0"/>
-                <w:sz w:val="24"/>
-                <w:szCs w:val="24"/>
-                <w14:ligatures w14:val="none"/>
-              </w:rPr>
-            </w:pPr>
-          </w:p>
-        </w:tc>
-      </w:tr>
-      <w:tr>
-        <w:trPr>
-          <w:trHeight w:val="300"/>
-        </w:trPr>
-        <w:tc>
-          <w:tcPr>
-            <w:tcW w:w="6120" w:type="dxa"/>
-            <w:tcBorders>
-              <w:top w:val="nil"/>
-              <w:left w:val="nil"/>
-              <w:bottom w:val="nil"/>
-              <w:right w:val="nil"/>
-            </w:tcBorders>
-            <w:shd w:val="clear" w:color="auto" w:fill="auto"/>
-            <w:noWrap/>
-            <w:vAlign w:val="bottom"/>
-            <w:hideMark/>
-          </w:tcPr>
-          <w:p>
-            <w:pPr>
-              <w:spacing w:after="0" w:line="240" w:lineRule="auto"/>
-              <w:rPr>
-                <w:rFonts w:eastAsia="Times New Roman" w:cstheme="minorHAnsi"/>
-                <w:kern w:val="0"/>
-                <w:sz w:val="24"/>
-                <w:szCs w:val="24"/>
-                <w14:ligatures w14:val="none"/>
-              </w:rPr>
-            </w:pPr>
-          </w:p>
-        </w:tc>
-        <w:tc>
-          <w:tcPr>
-            <w:tcW w:w="6210" w:type="dxa"/>
-            <w:tcBorders>
-              <w:top w:val="nil"/>
-              <w:left w:val="nil"/>
-              <w:bottom w:val="nil"/>
-              <w:right w:val="nil"/>
-            </w:tcBorders>
-            <w:shd w:val="clear" w:color="auto" w:fill="auto"/>
-            <w:noWrap/>
-            <w:vAlign w:val="bottom"/>
-            <w:hideMark/>
-          </w:tcPr>
-          <w:p>
-            <w:pPr>
-              <w:spacing w:after="0" w:line="240" w:lineRule="auto"/>
-              <w:rPr>
-                <w:rFonts w:eastAsia="Times New Roman" w:cstheme="minorHAnsi"/>
-                <w:kern w:val="0"/>
-                <w:sz w:val="24"/>
-                <w:szCs w:val="24"/>
-                <w14:ligatures w14:val="none"/>
-              </w:rPr>
-            </w:pPr>
-          </w:p>
-        </w:tc>
-      </w:tr>
-      <w:tr>
-        <w:trPr>
-          <w:trHeight w:val="300"/>
-        </w:trPr>
-        <w:tc>
-          <w:tcPr>
-            <w:tcW w:w="6120" w:type="dxa"/>
-            <w:tcBorders>
-              <w:top w:val="nil"/>
-              <w:left w:val="nil"/>
-              <w:bottom w:val="nil"/>
-              <w:right w:val="nil"/>
-            </w:tcBorders>
-            <w:shd w:val="clear" w:color="auto" w:fill="auto"/>
-            <w:noWrap/>
-            <w:vAlign w:val="bottom"/>
-            <w:hideMark/>
-          </w:tcPr>
-          <w:p>
-            <w:pPr>
-              <w:spacing w:after="0" w:line="240" w:lineRule="auto"/>
-              <w:rPr>
-                <w:rFonts w:eastAsia="Times New Roman" w:cstheme="minorHAnsi"/>
-                <w:kern w:val="0"/>
-                <w:sz w:val="24"/>
-                <w:szCs w:val="24"/>
-                <w14:ligatures w14:val="none"/>
-              </w:rPr>
-            </w:pPr>
-          </w:p>
-        </w:tc>
-        <w:tc>
-          <w:tcPr>
-            <w:tcW w:w="6210" w:type="dxa"/>
-            <w:tcBorders>
-              <w:top w:val="nil"/>
-              <w:left w:val="nil"/>
-              <w:bottom w:val="nil"/>
-              <w:right w:val="nil"/>
-            </w:tcBorders>
-            <w:shd w:val="clear" w:color="auto" w:fill="auto"/>
-            <w:noWrap/>
-            <w:vAlign w:val="bottom"/>
-            <w:hideMark/>
-          </w:tcPr>
-          <w:p>
-            <w:pPr>
-              <w:spacing w:after="0" w:line="240" w:lineRule="auto"/>
-              <w:rPr>
-                <w:rFonts w:eastAsia="Times New Roman" w:cstheme="minorHAnsi"/>
-                <w:kern w:val="0"/>
-                <w:sz w:val="24"/>
-                <w:szCs w:val="24"/>
-                <w14:ligatures w14:val="none"/>
-              </w:rPr>
-            </w:pPr>
-          </w:p>
-        </w:tc>
-      </w:tr>
     </w:tbl>
-    <w:p>
-      <w:pPr>
-        <w:pStyle w:val="NoSpacing"/>
-        <w:rPr>
-          <w:rFonts w:cstheme="minorHAnsi"/>
-          <w:sz w:val="24"/>
-          <w:szCs w:val="24"/>
-        </w:rPr>
-      </w:pPr>
-    </w:p>
-    <w:p>
-      <w:pPr>
-        <w:pStyle w:val="NoSpacing"/>
-        <w:rPr>
-          <w:rFonts w:cstheme="minorHAnsi"/>
-          <w:sz w:val="24"/>
-          <w:szCs w:val="24"/>
-        </w:rPr>
-      </w:pPr>
-    </w:p>
-    <w:p>
-      <w:pPr>
-        <w:pStyle w:val="NoSpacing"/>
-        <w:rPr>
-          <w:rFonts w:cstheme="minorHAnsi"/>
-          <w:sz w:val="24"/>
-          <w:szCs w:val="24"/>
-        </w:rPr>
-      </w:pPr>
-    </w:p>
-    <w:p>
-      <w:pPr>
-        <w:pStyle w:val="NoSpacing"/>
-        <w:rPr>
-          <w:rFonts w:cstheme="minorHAnsi"/>
-          <w:sz w:val="24"/>
-          <w:szCs w:val="24"/>
-        </w:rPr>
-      </w:pPr>
-    </w:p>
     <w:p>
       <w:pPr>
         <w:pStyle w:val="NoSpacing"/>

</xml_diff>